<commit_message>
Se modifico el SHS-ER07 , SHS-ER10 y se agrego documentos a Directrices y Analisis
</commit_message>
<xml_diff>
--- a/Desarrollo/SHS/Requisitos/SHS-ER07.docx
+++ b/Desarrollo/SHS/Requisitos/SHS-ER07.docx
@@ -850,13 +850,12 @@
     </w:p>
     <w:sdt>
       <w:sdtPr>
-        <w:id w:val="-1735452754"/>
+        <w:id w:val="-1839928014"/>
         <w:docPartObj>
           <w:docPartGallery w:val="Table of Contents"/>
           <w:docPartUnique/>
         </w:docPartObj>
       </w:sdtPr>
-      <w:sdtEndPr/>
       <w:sdtContent>
         <w:p>
           <w:pPr>
@@ -867,8 +866,8 @@
             <w:rPr>
               <w:b/>
               <w:color w:val="000000"/>
-              <w:sz w:val="30"/>
-              <w:szCs w:val="30"/>
+              <w:sz w:val="34"/>
+              <w:szCs w:val="34"/>
             </w:rPr>
           </w:pPr>
           <w:r>
@@ -885,18 +884,18 @@
               <w:rPr>
                 <w:b/>
                 <w:color w:val="000000"/>
-                <w:sz w:val="30"/>
-                <w:szCs w:val="30"/>
-              </w:rPr>
-              <w:t>Editar Perfil de Usuario</w:t>
+                <w:sz w:val="34"/>
+                <w:szCs w:val="34"/>
+              </w:rPr>
+              <w:t>Introducción</w:t>
             </w:r>
           </w:hyperlink>
           <w:r>
             <w:rPr>
               <w:b/>
               <w:color w:val="000000"/>
-              <w:sz w:val="30"/>
-              <w:szCs w:val="30"/>
+              <w:sz w:val="34"/>
+              <w:szCs w:val="34"/>
             </w:rPr>
             <w:tab/>
           </w:r>
@@ -913,8 +912,8 @@
             <w:rPr>
               <w:b/>
               <w:color w:val="000000"/>
-              <w:sz w:val="30"/>
-              <w:szCs w:val="30"/>
+              <w:sz w:val="34"/>
+              <w:szCs w:val="34"/>
             </w:rPr>
             <w:t>4</w:t>
           </w:r>
@@ -935,14 +934,14 @@
               <w:szCs w:val="30"/>
             </w:rPr>
           </w:pPr>
-          <w:hyperlink w:anchor="_heading=h.t4k5fu41vbpb">
+          <w:hyperlink w:anchor="_heading=h.e1mxo4pqh14a">
             <w:r>
               <w:rPr>
                 <w:color w:val="000000"/>
                 <w:sz w:val="30"/>
                 <w:szCs w:val="30"/>
               </w:rPr>
-              <w:t>1. 1. Diagrama de Casos de Usos:</w:t>
+              <w:t>1.1 Propósito</w:t>
             </w:r>
           </w:hyperlink>
           <w:r>
@@ -957,7 +956,7 @@
             <w:fldChar w:fldCharType="begin"/>
           </w:r>
           <w:r>
-            <w:instrText xml:space="preserve"> PAGEREF _heading=h.t4k5fu41vbpb \h </w:instrText>
+            <w:instrText xml:space="preserve"> PAGEREF _heading=h.e1mxo4pqh14a \h </w:instrText>
           </w:r>
           <w:r>
             <w:fldChar w:fldCharType="separate"/>
@@ -987,14 +986,14 @@
               <w:szCs w:val="30"/>
             </w:rPr>
           </w:pPr>
-          <w:hyperlink w:anchor="_heading=h.8lav0nj8hps7">
+          <w:hyperlink w:anchor="_heading=h.orw007mnnipq">
             <w:r>
               <w:rPr>
                 <w:color w:val="000000"/>
                 <w:sz w:val="30"/>
                 <w:szCs w:val="30"/>
               </w:rPr>
-              <w:t>1.2 Descripción</w:t>
+              <w:t>1.2 Alcance</w:t>
             </w:r>
           </w:hyperlink>
           <w:r>
@@ -1009,10 +1008,7 @@
             <w:fldChar w:fldCharType="begin"/>
           </w:r>
           <w:r>
-            <w:instrText xml:space="preserve"> </w:instrText>
-          </w:r>
-          <w:r>
-            <w:instrText xml:space="preserve">PAGEREF _heading=h.8lav0nj8hps7 \h </w:instrText>
+            <w:instrText xml:space="preserve"> PAGEREF _heading=h.orw007mnnipq \h </w:instrText>
           </w:r>
           <w:r>
             <w:fldChar w:fldCharType="separate"/>
@@ -1023,7 +1019,7 @@
               <w:sz w:val="30"/>
               <w:szCs w:val="30"/>
             </w:rPr>
-            <w:t>5</w:t>
+            <w:t>4</w:t>
           </w:r>
           <w:r>
             <w:fldChar w:fldCharType="end"/>
@@ -1042,14 +1038,14 @@
               <w:szCs w:val="30"/>
             </w:rPr>
           </w:pPr>
-          <w:hyperlink w:anchor="_heading=h.c1mps2x3r8i7">
+          <w:hyperlink w:anchor="_heading=h.h25iyypfjag5">
             <w:r>
               <w:rPr>
                 <w:color w:val="000000"/>
                 <w:sz w:val="30"/>
                 <w:szCs w:val="30"/>
               </w:rPr>
-              <w:t>1.3 Actores</w:t>
+              <w:t>1.3 Definiciones, siglas y abreviaciones</w:t>
             </w:r>
           </w:hyperlink>
           <w:r>
@@ -1064,7 +1060,7 @@
             <w:fldChar w:fldCharType="begin"/>
           </w:r>
           <w:r>
-            <w:instrText xml:space="preserve"> PAGEREF _heading=h.c1mps2x3r8i7 \h </w:instrText>
+            <w:instrText xml:space="preserve"> PAGEREF _heading=h.h25iyypfjag5 \h </w:instrText>
           </w:r>
           <w:r>
             <w:fldChar w:fldCharType="separate"/>
@@ -1075,7 +1071,7 @@
               <w:sz w:val="30"/>
               <w:szCs w:val="30"/>
             </w:rPr>
-            <w:t>5</w:t>
+            <w:t>4</w:t>
           </w:r>
           <w:r>
             <w:fldChar w:fldCharType="end"/>
@@ -1094,14 +1090,14 @@
               <w:szCs w:val="30"/>
             </w:rPr>
           </w:pPr>
-          <w:hyperlink w:anchor="_heading=h.7t1gxiza9xt1">
+          <w:hyperlink w:anchor="_heading=h.ahk44119wuo3">
             <w:r>
               <w:rPr>
                 <w:color w:val="000000"/>
                 <w:sz w:val="30"/>
                 <w:szCs w:val="30"/>
               </w:rPr>
-              <w:t>1.4 Pre condiciones</w:t>
+              <w:t>1.4 Referencias</w:t>
             </w:r>
           </w:hyperlink>
           <w:r>
@@ -1116,7 +1112,7 @@
             <w:fldChar w:fldCharType="begin"/>
           </w:r>
           <w:r>
-            <w:instrText xml:space="preserve"> PAGEREF _heading=h.7t1gxiza9xt1 \h </w:instrText>
+            <w:instrText xml:space="preserve"> PAGEREF _heading=h.ahk44119wuo3 \h </w:instrText>
           </w:r>
           <w:r>
             <w:fldChar w:fldCharType="separate"/>
@@ -1146,14 +1142,14 @@
               <w:szCs w:val="30"/>
             </w:rPr>
           </w:pPr>
-          <w:hyperlink w:anchor="_heading=h.a9w1yyrc2fbv">
+          <w:hyperlink w:anchor="_heading=h.bw8g636i81ow">
             <w:r>
               <w:rPr>
                 <w:color w:val="000000"/>
                 <w:sz w:val="30"/>
                 <w:szCs w:val="30"/>
               </w:rPr>
-              <w:t>1.5 Post condiciones</w:t>
+              <w:t>1.5 Resumen</w:t>
             </w:r>
           </w:hyperlink>
           <w:r>
@@ -1168,7 +1164,7 @@
             <w:fldChar w:fldCharType="begin"/>
           </w:r>
           <w:r>
-            <w:instrText xml:space="preserve"> PAGEREF _heading=h.a9w1yyrc2fbv \h </w:instrText>
+            <w:instrText xml:space="preserve"> PAGEREF _heading=h.bw8g636i81ow \h </w:instrText>
           </w:r>
           <w:r>
             <w:fldChar w:fldCharType="separate"/>
@@ -1180,6 +1176,61 @@
               <w:szCs w:val="30"/>
             </w:rPr>
             <w:t>5</w:t>
+          </w:r>
+          <w:r>
+            <w:fldChar w:fldCharType="end"/>
+          </w:r>
+        </w:p>
+        <w:p>
+          <w:pPr>
+            <w:tabs>
+              <w:tab w:val="right" w:pos="8503"/>
+            </w:tabs>
+            <w:spacing w:before="200" w:line="240" w:lineRule="auto"/>
+            <w:rPr>
+              <w:b/>
+              <w:color w:val="000000"/>
+              <w:sz w:val="34"/>
+              <w:szCs w:val="34"/>
+            </w:rPr>
+          </w:pPr>
+          <w:hyperlink w:anchor="_heading=h.esqne9jednux">
+            <w:r>
+              <w:rPr>
+                <w:b/>
+                <w:color w:val="000000"/>
+                <w:sz w:val="34"/>
+                <w:szCs w:val="34"/>
+              </w:rPr>
+              <w:t>Descripción General</w:t>
+            </w:r>
+          </w:hyperlink>
+          <w:r>
+            <w:rPr>
+              <w:b/>
+              <w:color w:val="000000"/>
+              <w:sz w:val="34"/>
+              <w:szCs w:val="34"/>
+            </w:rPr>
+            <w:tab/>
+          </w:r>
+          <w:r>
+            <w:fldChar w:fldCharType="begin"/>
+          </w:r>
+          <w:r>
+            <w:instrText xml:space="preserve"> PAGEREF _heading=h.esqne9jednux \h </w:instrText>
+          </w:r>
+          <w:r>
+            <w:fldChar w:fldCharType="separate"/>
+          </w:r>
+          <w:r>
+            <w:rPr>
+              <w:b/>
+              <w:color w:val="000000"/>
+              <w:sz w:val="34"/>
+              <w:szCs w:val="34"/>
+            </w:rPr>
+            <w:t>6</w:t>
           </w:r>
           <w:r>
             <w:fldChar w:fldCharType="end"/>
@@ -1198,14 +1249,14 @@
               <w:szCs w:val="30"/>
             </w:rPr>
           </w:pPr>
-          <w:hyperlink w:anchor="_heading=h.7wpl8gymy0do">
+          <w:hyperlink w:anchor="_heading=h.q61oix28lpm2">
             <w:r>
               <w:rPr>
                 <w:color w:val="000000"/>
                 <w:sz w:val="30"/>
                 <w:szCs w:val="30"/>
               </w:rPr>
-              <w:t>1.6 Flujo Básico</w:t>
+              <w:t>2.1 Diagrama de Casos de Usos</w:t>
             </w:r>
           </w:hyperlink>
           <w:r>
@@ -1220,7 +1271,7 @@
             <w:fldChar w:fldCharType="begin"/>
           </w:r>
           <w:r>
-            <w:instrText xml:space="preserve"> PAGEREF _heading=h.7wpl8gymy0do \h </w:instrText>
+            <w:instrText xml:space="preserve"> PAGEREF _heading=h.q61oix28lpm2 \h </w:instrText>
           </w:r>
           <w:r>
             <w:fldChar w:fldCharType="separate"/>
@@ -1231,7 +1282,7 @@
               <w:sz w:val="30"/>
               <w:szCs w:val="30"/>
             </w:rPr>
-            <w:t>5</w:t>
+            <w:t>6</w:t>
           </w:r>
           <w:r>
             <w:fldChar w:fldCharType="end"/>
@@ -1250,14 +1301,14 @@
               <w:szCs w:val="30"/>
             </w:rPr>
           </w:pPr>
-          <w:hyperlink w:anchor="_heading=h.95spb75c8uwu">
+          <w:hyperlink w:anchor="_heading=h.8lav0nj8hps7">
             <w:r>
               <w:rPr>
                 <w:color w:val="000000"/>
                 <w:sz w:val="30"/>
                 <w:szCs w:val="30"/>
               </w:rPr>
-              <w:t>1.7 Excepciones</w:t>
+              <w:t>2.2 Descripción</w:t>
             </w:r>
           </w:hyperlink>
           <w:r>
@@ -1272,7 +1323,7 @@
             <w:fldChar w:fldCharType="begin"/>
           </w:r>
           <w:r>
-            <w:instrText xml:space="preserve"> PAGEREF _heading=h.95spb75c8uwu \h </w:instrText>
+            <w:instrText xml:space="preserve"> PAGEREF _heading=h.8lav0nj8hps7 \h </w:instrText>
           </w:r>
           <w:r>
             <w:fldChar w:fldCharType="separate"/>
@@ -1283,7 +1334,7 @@
               <w:sz w:val="30"/>
               <w:szCs w:val="30"/>
             </w:rPr>
-            <w:t>6</w:t>
+            <w:t>7</w:t>
           </w:r>
           <w:r>
             <w:fldChar w:fldCharType="end"/>
@@ -1302,14 +1353,14 @@
               <w:szCs w:val="30"/>
             </w:rPr>
           </w:pPr>
-          <w:hyperlink w:anchor="_heading=h.qhhl0s3qtph9">
+          <w:hyperlink w:anchor="_heading=h.c1mps2x3r8i7">
             <w:r>
               <w:rPr>
                 <w:color w:val="000000"/>
                 <w:sz w:val="30"/>
                 <w:szCs w:val="30"/>
               </w:rPr>
-              <w:t>1.8 Prototipos Visuales</w:t>
+              <w:t>2.3 Actores</w:t>
             </w:r>
           </w:hyperlink>
           <w:r>
@@ -1324,7 +1375,7 @@
             <w:fldChar w:fldCharType="begin"/>
           </w:r>
           <w:r>
-            <w:instrText xml:space="preserve"> PAGEREF _heading=h.qhhl0s3qtph9 \h </w:instrText>
+            <w:instrText xml:space="preserve"> PAGEREF _heading=h.c1mps2x3r8i7 \h </w:instrText>
           </w:r>
           <w:r>
             <w:fldChar w:fldCharType="separate"/>
@@ -1335,7 +1386,319 @@
               <w:sz w:val="30"/>
               <w:szCs w:val="30"/>
             </w:rPr>
-            <w:t>6</w:t>
+            <w:t>7</w:t>
+          </w:r>
+          <w:r>
+            <w:fldChar w:fldCharType="end"/>
+          </w:r>
+        </w:p>
+        <w:p>
+          <w:pPr>
+            <w:tabs>
+              <w:tab w:val="right" w:pos="8503"/>
+            </w:tabs>
+            <w:spacing w:before="60" w:line="240" w:lineRule="auto"/>
+            <w:ind w:left="360"/>
+            <w:rPr>
+              <w:color w:val="000000"/>
+              <w:sz w:val="30"/>
+              <w:szCs w:val="30"/>
+            </w:rPr>
+          </w:pPr>
+          <w:hyperlink w:anchor="_heading=h.7t1gxiza9xt1">
+            <w:r>
+              <w:rPr>
+                <w:color w:val="000000"/>
+                <w:sz w:val="30"/>
+                <w:szCs w:val="30"/>
+              </w:rPr>
+              <w:t>2.4 Pre condiciones</w:t>
+            </w:r>
+          </w:hyperlink>
+          <w:r>
+            <w:rPr>
+              <w:color w:val="000000"/>
+              <w:sz w:val="30"/>
+              <w:szCs w:val="30"/>
+            </w:rPr>
+            <w:tab/>
+          </w:r>
+          <w:r>
+            <w:fldChar w:fldCharType="begin"/>
+          </w:r>
+          <w:r>
+            <w:instrText xml:space="preserve"> PAGEREF _heading=h.7t1gxiza9xt1 \h </w:instrText>
+          </w:r>
+          <w:r>
+            <w:fldChar w:fldCharType="separate"/>
+          </w:r>
+          <w:r>
+            <w:rPr>
+              <w:color w:val="000000"/>
+              <w:sz w:val="30"/>
+              <w:szCs w:val="30"/>
+            </w:rPr>
+            <w:t>7</w:t>
+          </w:r>
+          <w:r>
+            <w:fldChar w:fldCharType="end"/>
+          </w:r>
+        </w:p>
+        <w:p>
+          <w:pPr>
+            <w:tabs>
+              <w:tab w:val="right" w:pos="8503"/>
+            </w:tabs>
+            <w:spacing w:before="60" w:line="240" w:lineRule="auto"/>
+            <w:ind w:left="360"/>
+            <w:rPr>
+              <w:color w:val="000000"/>
+              <w:sz w:val="30"/>
+              <w:szCs w:val="30"/>
+            </w:rPr>
+          </w:pPr>
+          <w:hyperlink w:anchor="_heading=h.a9w1yyrc2fbv">
+            <w:r>
+              <w:rPr>
+                <w:color w:val="000000"/>
+                <w:sz w:val="30"/>
+                <w:szCs w:val="30"/>
+              </w:rPr>
+              <w:t>2.5 Post condiciones</w:t>
+            </w:r>
+          </w:hyperlink>
+          <w:r>
+            <w:rPr>
+              <w:color w:val="000000"/>
+              <w:sz w:val="30"/>
+              <w:szCs w:val="30"/>
+            </w:rPr>
+            <w:tab/>
+          </w:r>
+          <w:r>
+            <w:fldChar w:fldCharType="begin"/>
+          </w:r>
+          <w:r>
+            <w:instrText xml:space="preserve"> PAGEREF _heading=h.a9w1yyrc2fbv \h </w:instrText>
+          </w:r>
+          <w:r>
+            <w:fldChar w:fldCharType="separate"/>
+          </w:r>
+          <w:r>
+            <w:rPr>
+              <w:color w:val="000000"/>
+              <w:sz w:val="30"/>
+              <w:szCs w:val="30"/>
+            </w:rPr>
+            <w:t>7</w:t>
+          </w:r>
+          <w:r>
+            <w:fldChar w:fldCharType="end"/>
+          </w:r>
+        </w:p>
+        <w:p>
+          <w:pPr>
+            <w:tabs>
+              <w:tab w:val="right" w:pos="8503"/>
+            </w:tabs>
+            <w:spacing w:before="60" w:line="240" w:lineRule="auto"/>
+            <w:ind w:left="360"/>
+            <w:rPr>
+              <w:color w:val="000000"/>
+              <w:sz w:val="30"/>
+              <w:szCs w:val="30"/>
+            </w:rPr>
+          </w:pPr>
+          <w:hyperlink w:anchor="_heading=h.7wpl8gymy0do">
+            <w:r>
+              <w:rPr>
+                <w:color w:val="000000"/>
+                <w:sz w:val="30"/>
+                <w:szCs w:val="30"/>
+              </w:rPr>
+              <w:t>2.6 Flujo Básico</w:t>
+            </w:r>
+          </w:hyperlink>
+          <w:r>
+            <w:rPr>
+              <w:color w:val="000000"/>
+              <w:sz w:val="30"/>
+              <w:szCs w:val="30"/>
+            </w:rPr>
+            <w:tab/>
+          </w:r>
+          <w:r>
+            <w:fldChar w:fldCharType="begin"/>
+          </w:r>
+          <w:r>
+            <w:instrText xml:space="preserve"> PAGEREF _heading=h.7wpl8gymy0do \h </w:instrText>
+          </w:r>
+          <w:r>
+            <w:fldChar w:fldCharType="separate"/>
+          </w:r>
+          <w:r>
+            <w:rPr>
+              <w:color w:val="000000"/>
+              <w:sz w:val="30"/>
+              <w:szCs w:val="30"/>
+            </w:rPr>
+            <w:t>7</w:t>
+          </w:r>
+          <w:r>
+            <w:fldChar w:fldCharType="end"/>
+          </w:r>
+        </w:p>
+        <w:p>
+          <w:pPr>
+            <w:tabs>
+              <w:tab w:val="right" w:pos="8503"/>
+            </w:tabs>
+            <w:spacing w:before="60" w:line="240" w:lineRule="auto"/>
+            <w:ind w:left="360"/>
+            <w:rPr>
+              <w:color w:val="000000"/>
+              <w:sz w:val="30"/>
+              <w:szCs w:val="30"/>
+            </w:rPr>
+          </w:pPr>
+          <w:hyperlink w:anchor="_heading=h.h4iof7yu5vm9">
+            <w:r>
+              <w:rPr>
+                <w:color w:val="000000"/>
+                <w:sz w:val="30"/>
+                <w:szCs w:val="30"/>
+              </w:rPr>
+              <w:t>2.7 Diagrama de Actividades</w:t>
+            </w:r>
+          </w:hyperlink>
+          <w:r>
+            <w:rPr>
+              <w:color w:val="000000"/>
+              <w:sz w:val="30"/>
+              <w:szCs w:val="30"/>
+            </w:rPr>
+            <w:tab/>
+          </w:r>
+          <w:r>
+            <w:fldChar w:fldCharType="begin"/>
+          </w:r>
+          <w:r>
+            <w:instrText xml:space="preserve"> PAGEREF _heading=h.h4iof7yu5vm9 \h </w:instrText>
+          </w:r>
+          <w:r>
+            <w:fldChar w:fldCharType="separate"/>
+          </w:r>
+          <w:r>
+            <w:rPr>
+              <w:color w:val="000000"/>
+              <w:sz w:val="30"/>
+              <w:szCs w:val="30"/>
+            </w:rPr>
+            <w:t>8</w:t>
+          </w:r>
+          <w:r>
+            <w:fldChar w:fldCharType="end"/>
+          </w:r>
+        </w:p>
+        <w:p>
+          <w:pPr>
+            <w:tabs>
+              <w:tab w:val="right" w:pos="8503"/>
+            </w:tabs>
+            <w:spacing w:before="60" w:line="240" w:lineRule="auto"/>
+            <w:ind w:left="360"/>
+            <w:rPr>
+              <w:color w:val="000000"/>
+              <w:sz w:val="30"/>
+              <w:szCs w:val="30"/>
+            </w:rPr>
+          </w:pPr>
+          <w:hyperlink w:anchor="_heading=h.92urjnkgvq8c">
+            <w:r>
+              <w:rPr>
+                <w:color w:val="000000"/>
+                <w:sz w:val="30"/>
+                <w:szCs w:val="30"/>
+              </w:rPr>
+              <w:t>2.8 Excepciones</w:t>
+            </w:r>
+          </w:hyperlink>
+          <w:r>
+            <w:rPr>
+              <w:color w:val="000000"/>
+              <w:sz w:val="30"/>
+              <w:szCs w:val="30"/>
+            </w:rPr>
+            <w:tab/>
+          </w:r>
+          <w:r>
+            <w:fldChar w:fldCharType="begin"/>
+          </w:r>
+          <w:r>
+            <w:instrText xml:space="preserve"> PAGEREF _heading=h.92urjnkgvq8c \h </w:instrText>
+          </w:r>
+          <w:r>
+            <w:fldChar w:fldCharType="separate"/>
+          </w:r>
+          <w:r>
+            <w:rPr>
+              <w:color w:val="000000"/>
+              <w:sz w:val="30"/>
+              <w:szCs w:val="30"/>
+            </w:rPr>
+            <w:t>9</w:t>
+          </w:r>
+          <w:r>
+            <w:fldChar w:fldCharType="end"/>
+          </w:r>
+        </w:p>
+        <w:p>
+          <w:pPr>
+            <w:tabs>
+              <w:tab w:val="right" w:pos="8503"/>
+            </w:tabs>
+            <w:spacing w:before="60" w:line="240" w:lineRule="auto"/>
+            <w:ind w:left="360"/>
+            <w:rPr>
+              <w:color w:val="000000"/>
+              <w:sz w:val="30"/>
+              <w:szCs w:val="30"/>
+            </w:rPr>
+          </w:pPr>
+          <w:hyperlink w:anchor="_heading=h.qhhl0s3qtph9">
+            <w:r>
+              <w:rPr>
+                <w:color w:val="000000"/>
+                <w:sz w:val="30"/>
+                <w:szCs w:val="30"/>
+              </w:rPr>
+              <w:t>2.9 Prototipos Visuales</w:t>
+            </w:r>
+          </w:hyperlink>
+          <w:r>
+            <w:rPr>
+              <w:color w:val="000000"/>
+              <w:sz w:val="30"/>
+              <w:szCs w:val="30"/>
+            </w:rPr>
+            <w:tab/>
+          </w:r>
+          <w:r>
+            <w:fldChar w:fldCharType="begin"/>
+          </w:r>
+          <w:r>
+            <w:instrText xml:space="preserve"> PAGEREF _heading=h.qhhl0s3qtph9 \h </w:instrText>
+          </w:r>
+          <w:r>
+            <w:fldChar w:fldCharType="separate"/>
+          </w:r>
+          <w:r>
+            <w:rPr>
+              <w:color w:val="000000"/>
+              <w:sz w:val="30"/>
+              <w:szCs w:val="30"/>
+            </w:rPr>
+            <w:t>9</w:t>
           </w:r>
           <w:r>
             <w:fldChar w:fldCharType="end"/>
@@ -1361,7 +1724,7 @@
                 <w:sz w:val="30"/>
                 <w:szCs w:val="30"/>
               </w:rPr>
-              <w:t>1.9 Requerimientos No Funcionales</w:t>
+              <w:t>2.10 Requerimientos No Funcionales</w:t>
             </w:r>
           </w:hyperlink>
           <w:r>
@@ -1387,7 +1750,7 @@
               <w:sz w:val="30"/>
               <w:szCs w:val="30"/>
             </w:rPr>
-            <w:t>7</w:t>
+            <w:t>10</w:t>
           </w:r>
           <w:r>
             <w:fldChar w:fldCharType="end"/>
@@ -1440,7 +1803,7 @@
         <w:pStyle w:val="Ttulo1"/>
         <w:numPr>
           <w:ilvl w:val="0"/>
-          <w:numId w:val="1"/>
+          <w:numId w:val="2"/>
         </w:numPr>
         <w:spacing w:before="360" w:after="360"/>
         <w:jc w:val="center"/>
@@ -1449,7 +1812,7 @@
       <w:bookmarkEnd w:id="3"/>
       <w:r>
         <w:lastRenderedPageBreak/>
-        <w:t xml:space="preserve"> Editar Perfil de Usuario</w:t>
+        <w:t>Introducción</w:t>
       </w:r>
     </w:p>
     <w:p>
@@ -1458,36 +1821,350 @@
         <w:spacing w:after="360"/>
         <w:jc w:val="left"/>
       </w:pPr>
-      <w:bookmarkStart w:id="4" w:name="_heading=h.t4k5fu41vbpb" w:colFirst="0" w:colLast="0"/>
+      <w:bookmarkStart w:id="4" w:name="_heading=h.e1mxo4pqh14a" w:colFirst="0" w:colLast="0"/>
       <w:bookmarkEnd w:id="4"/>
       <w:r>
-        <w:rPr>
-          <w:sz w:val="28"/>
-          <w:szCs w:val="28"/>
-        </w:rPr>
-        <w:t xml:space="preserve">1. 1. </w:t>
-      </w:r>
-      <w:r>
-        <w:rPr>
-          <w:sz w:val="28"/>
-          <w:szCs w:val="28"/>
-        </w:rPr>
-        <w:t xml:space="preserve">Diagrama de Casos de </w:t>
-      </w:r>
-      <w:r>
-        <w:rPr>
-          <w:sz w:val="28"/>
-          <w:szCs w:val="28"/>
-        </w:rPr>
-        <w:t>Usos:</w:t>
-      </w:r>
-      <w:r>
+        <w:t>1.1 Propósito</w:t>
+      </w:r>
+    </w:p>
+    <w:p>
+      <w:bookmarkStart w:id="5" w:name="_heading=h.3znysh7" w:colFirst="0" w:colLast="0"/>
+      <w:bookmarkEnd w:id="5"/>
+      <w:r>
+        <w:t xml:space="preserve">Especificar el requisito de Editar Perfil de Usuario. Que tiene como propósito que los usuarios puedan editar su perfil por los motivos necesarios.  </w:t>
+      </w:r>
+    </w:p>
+    <w:p>
+      <w:pPr>
+        <w:pStyle w:val="Ttulo2"/>
+        <w:spacing w:after="360"/>
+        <w:jc w:val="left"/>
+      </w:pPr>
+      <w:bookmarkStart w:id="6" w:name="_heading=h.orw007mnnipq" w:colFirst="0" w:colLast="0"/>
+      <w:bookmarkEnd w:id="6"/>
+      <w:r>
+        <w:t>1.2 Alcance</w:t>
+      </w:r>
+    </w:p>
+    <w:p>
+      <w:bookmarkStart w:id="7" w:name="_heading=h.2et92p0" w:colFirst="0" w:colLast="0"/>
+      <w:bookmarkEnd w:id="7"/>
+      <w:r>
+        <w:t xml:space="preserve">El caso de uso Editar Perfil de Usuario se efectuará por medio de la página web </w:t>
+      </w:r>
+      <w:proofErr w:type="spellStart"/>
+      <w:r>
+        <w:t>Service</w:t>
+      </w:r>
+      <w:proofErr w:type="spellEnd"/>
+      <w:r>
+        <w:t xml:space="preserve"> Home Store la cual podrá ser accedida desde un </w:t>
+      </w:r>
+      <w:proofErr w:type="gramStart"/>
+      <w:r>
+        <w:t>pc ,</w:t>
+      </w:r>
+      <w:proofErr w:type="gramEnd"/>
+      <w:r>
+        <w:t xml:space="preserve"> laptop o celular .</w:t>
+      </w:r>
+    </w:p>
+    <w:p>
+      <w:pPr>
+        <w:pStyle w:val="Ttulo2"/>
+        <w:spacing w:after="360"/>
+        <w:jc w:val="left"/>
+      </w:pPr>
+      <w:bookmarkStart w:id="8" w:name="_heading=h.h25iyypfjag5" w:colFirst="0" w:colLast="0"/>
+      <w:bookmarkEnd w:id="8"/>
+      <w:r>
+        <w:t>1.3 Definiciones, siglas y abreviaciones</w:t>
+      </w:r>
+    </w:p>
+    <w:p>
+      <w:pPr>
+        <w:spacing w:before="0" w:after="0" w:line="259" w:lineRule="auto"/>
+      </w:pPr>
+      <w:r>
+        <w:rPr>
+          <w:b/>
+        </w:rPr>
+        <w:t xml:space="preserve">Editar Perfil de Usuario: </w:t>
+      </w:r>
+      <w:r>
+        <w:t xml:space="preserve">Es la opción dentro </w:t>
+      </w:r>
+      <w:proofErr w:type="gramStart"/>
+      <w:r>
+        <w:t>del  interfaz</w:t>
+      </w:r>
+      <w:proofErr w:type="gramEnd"/>
+      <w:r>
+        <w:t xml:space="preserve"> de poder editar o configurar el perfil de Usuario ya que puede que se haya colocado datos erróneos o agregar datos.</w:t>
+      </w:r>
+    </w:p>
+    <w:p>
+      <w:pPr>
+        <w:spacing w:before="0" w:after="0" w:line="259" w:lineRule="auto"/>
+      </w:pPr>
+    </w:p>
+    <w:p>
+      <w:pPr>
+        <w:spacing w:before="0" w:after="0" w:line="259" w:lineRule="auto"/>
+      </w:pPr>
+      <w:r>
+        <w:rPr>
+          <w:b/>
+        </w:rPr>
+        <w:t>Interfaz de usuario:</w:t>
+      </w:r>
+      <w:r>
+        <w:t xml:space="preserve"> Es el medio que permite a un usuario de un sistema informático comunicarse con el mismo. Pueden existir interfaces de usuario de diferentes tipos (gráficas, textuales, táctiles, gestuales, </w:t>
+      </w:r>
+      <w:proofErr w:type="gramStart"/>
+      <w:r>
+        <w:t>etc. )</w:t>
+      </w:r>
+      <w:proofErr w:type="gramEnd"/>
+    </w:p>
+    <w:p>
+      <w:pPr>
+        <w:spacing w:before="0" w:after="0" w:line="259" w:lineRule="auto"/>
+      </w:pPr>
+    </w:p>
+    <w:p>
+      <w:pPr>
+        <w:spacing w:before="0" w:after="0" w:line="259" w:lineRule="auto"/>
+      </w:pPr>
+      <w:r>
+        <w:rPr>
+          <w:b/>
+        </w:rPr>
+        <w:t>Interfaz de componente:</w:t>
+      </w:r>
+      <w:r>
+        <w:t xml:space="preserve"> Es la definición de un conjunto de uno o más puntos de comunicación de entrada y/o salida de un componente, que permite su integración con otros componentes. Los interfaces de un componente permiten su utilización independientemente de cómo sea implementado. </w:t>
+      </w:r>
+    </w:p>
+    <w:p>
+      <w:pPr>
+        <w:spacing w:before="0" w:after="0" w:line="259" w:lineRule="auto"/>
+      </w:pPr>
+    </w:p>
+    <w:p>
+      <w:pPr>
+        <w:spacing w:before="0" w:after="0" w:line="259" w:lineRule="auto"/>
+      </w:pPr>
+      <w:r>
+        <w:rPr>
+          <w:b/>
+        </w:rPr>
+        <w:t xml:space="preserve">Base de </w:t>
+      </w:r>
+      <w:proofErr w:type="gramStart"/>
+      <w:r>
+        <w:rPr>
+          <w:b/>
+        </w:rPr>
+        <w:t>datos(</w:t>
+      </w:r>
+      <w:proofErr w:type="gramEnd"/>
+      <w:r>
+        <w:rPr>
+          <w:b/>
+        </w:rPr>
+        <w:t>DB):</w:t>
+      </w:r>
+      <w:r>
+        <w:t xml:space="preserve"> Es una colección de datos, organizados y almacenados para una fácil recuperación de estos. </w:t>
+      </w:r>
+    </w:p>
+    <w:p>
+      <w:pPr>
+        <w:spacing w:before="0" w:after="0" w:line="259" w:lineRule="auto"/>
+      </w:pPr>
+    </w:p>
+    <w:p>
+      <w:pPr>
+        <w:spacing w:before="0" w:after="0" w:line="259" w:lineRule="auto"/>
+      </w:pPr>
+      <w:r>
+        <w:rPr>
+          <w:b/>
+        </w:rPr>
+        <w:t>Sistema</w:t>
+      </w:r>
+      <w:r>
+        <w:t>: Un sistema es "un objeto complejo cuyas partes o componentes se relacionan con al menos alguno de los demás componentes</w:t>
+      </w:r>
+      <w:proofErr w:type="gramStart"/>
+      <w:r>
+        <w:t>";​</w:t>
+      </w:r>
+      <w:proofErr w:type="gramEnd"/>
+      <w:r>
+        <w:t xml:space="preserve"> puede ser</w:t>
+      </w:r>
+      <w:hyperlink r:id="rId7">
+        <w:r>
+          <w:t xml:space="preserve"> material</w:t>
+        </w:r>
+      </w:hyperlink>
+      <w:r>
+        <w:t xml:space="preserve"> o</w:t>
+      </w:r>
+      <w:hyperlink r:id="rId8">
+        <w:r>
+          <w:t xml:space="preserve"> conceptual</w:t>
+        </w:r>
+      </w:hyperlink>
+      <w:r>
+        <w:t>.</w:t>
+      </w:r>
+      <w:r>
+        <w:rPr>
+          <w:vertAlign w:val="superscript"/>
+        </w:rPr>
+        <w:t xml:space="preserve"> </w:t>
+      </w:r>
+      <w:r>
+        <w:t>Todos los sistemas tienen composición, estructura y entorno, pero sólo los sistemas materiales tienen mecanismos (o procesos), y solo algunos sistemas materiales tienen</w:t>
+      </w:r>
+      <w:hyperlink r:id="rId9">
+        <w:r>
+          <w:t xml:space="preserve"> figura (forma)</w:t>
+        </w:r>
+      </w:hyperlink>
+      <w:r>
+        <w:t>.</w:t>
+      </w:r>
+    </w:p>
+    <w:p>
+      <w:pPr>
+        <w:spacing w:before="0" w:after="0" w:line="259" w:lineRule="auto"/>
+      </w:pPr>
+    </w:p>
+    <w:p>
+      <w:pPr>
+        <w:spacing w:before="0" w:after="0" w:line="259" w:lineRule="auto"/>
+      </w:pPr>
+      <w:r>
+        <w:rPr>
+          <w:b/>
+        </w:rPr>
+        <w:t xml:space="preserve">Sistema informático (SI): </w:t>
+      </w:r>
+      <w:r>
+        <w:t>Es un sistema que permite almacenar y procesar</w:t>
+      </w:r>
+      <w:hyperlink r:id="rId10">
+        <w:r>
+          <w:t xml:space="preserve"> </w:t>
+        </w:r>
+      </w:hyperlink>
+      <w:r>
+        <w:t xml:space="preserve">información; es el conjunto de partes interrelacionadas: hardware, software y personal informático. </w:t>
+      </w:r>
+    </w:p>
+    <w:p>
+      <w:pPr>
+        <w:pStyle w:val="Ttulo2"/>
+        <w:spacing w:after="360"/>
+        <w:jc w:val="left"/>
+      </w:pPr>
+      <w:bookmarkStart w:id="9" w:name="_heading=h.ahk44119wuo3" w:colFirst="0" w:colLast="0"/>
+      <w:bookmarkEnd w:id="9"/>
+      <w:r>
+        <w:lastRenderedPageBreak/>
+        <w:t>1.4 Referencias</w:t>
+      </w:r>
+    </w:p>
+    <w:p>
+      <w:r>
+        <w:t>Licitación de Requisitos.xls</w:t>
+      </w:r>
+    </w:p>
+    <w:p>
+      <w:r>
+        <w:t>Requisitos no funciones.xlsx</w:t>
+      </w:r>
+    </w:p>
+    <w:p>
+      <w:pPr>
+        <w:pStyle w:val="Ttulo2"/>
+        <w:spacing w:after="360"/>
+        <w:jc w:val="left"/>
+      </w:pPr>
+      <w:bookmarkStart w:id="10" w:name="_heading=h.bw8g636i81ow" w:colFirst="0" w:colLast="0"/>
+      <w:bookmarkEnd w:id="10"/>
+      <w:r>
+        <w:t>1.5 Resumen</w:t>
+      </w:r>
+    </w:p>
+    <w:p>
+      <w:r>
+        <w:t xml:space="preserve">Tras el usuario haberse registrado y </w:t>
+      </w:r>
+      <w:proofErr w:type="spellStart"/>
+      <w:r>
+        <w:t>logueado</w:t>
+      </w:r>
+      <w:proofErr w:type="spellEnd"/>
+      <w:r>
+        <w:t xml:space="preserve"> en </w:t>
+      </w:r>
+      <w:proofErr w:type="spellStart"/>
+      <w:r>
+        <w:t>Service</w:t>
+      </w:r>
+      <w:proofErr w:type="spellEnd"/>
+      <w:r>
+        <w:t xml:space="preserve"> Home Store, tendrá la posibilidad de poder entrar al interfaz ofrecer servicio y después utilizar la opción agregar servicio, brindando está la posibilidad de registrar nuestros servicios que deseamos ofrecer para que los otros usuarios los puedan observar y adquirir.</w:t>
+      </w:r>
+    </w:p>
+    <w:p/>
+    <w:p>
+      <w:pPr>
+        <w:pStyle w:val="Ttulo1"/>
+        <w:numPr>
+          <w:ilvl w:val="0"/>
+          <w:numId w:val="2"/>
+        </w:numPr>
+        <w:spacing w:before="360" w:after="360"/>
+        <w:jc w:val="center"/>
+      </w:pPr>
+      <w:bookmarkStart w:id="11" w:name="_heading=h.esqne9jednux" w:colFirst="0" w:colLast="0"/>
+      <w:bookmarkEnd w:id="11"/>
+      <w:r>
+        <w:lastRenderedPageBreak/>
+        <w:t xml:space="preserve"> Descripción General</w:t>
+      </w:r>
+    </w:p>
+    <w:p>
+      <w:pPr>
+        <w:pStyle w:val="Ttulo2"/>
+        <w:spacing w:after="360"/>
+        <w:jc w:val="left"/>
         <w:rPr>
           <w:sz w:val="22"/>
           <w:szCs w:val="22"/>
         </w:rPr>
-        <w:t xml:space="preserve"> </w:t>
-      </w:r>
+      </w:pPr>
+      <w:bookmarkStart w:id="12" w:name="_heading=h.q61oix28lpm2" w:colFirst="0" w:colLast="0"/>
+      <w:bookmarkEnd w:id="12"/>
+      <w:r>
+        <w:t>2.1 Diagrama de Casos de Usos</w:t>
+      </w:r>
+    </w:p>
+    <w:p>
+      <w:pPr>
+        <w:pStyle w:val="Ttulo2"/>
+        <w:spacing w:after="360"/>
+        <w:ind w:left="720"/>
+        <w:jc w:val="left"/>
+      </w:pPr>
+      <w:bookmarkStart w:id="13" w:name="_heading=h.kat3g7rcr7zp" w:colFirst="0" w:colLast="0"/>
+      <w:bookmarkEnd w:id="13"/>
       <w:r>
         <w:rPr>
           <w:noProof/>
@@ -1495,10 +2172,10 @@
           <w:szCs w:val="28"/>
         </w:rPr>
         <w:drawing>
-          <wp:inline distT="114300" distB="114300" distL="114300" distR="114300" wp14:anchorId="10375B55" wp14:editId="36B783DA">
+          <wp:inline distT="114300" distB="114300" distL="114300" distR="114300" wp14:anchorId="5A6CC331" wp14:editId="1989098B">
             <wp:extent cx="5219700" cy="5924550"/>
             <wp:effectExtent l="0" t="0" r="0" b="0"/>
-            <wp:docPr id="39" name="image2.jpg"/>
+            <wp:docPr id="40" name="image2.jpg"/>
             <wp:cNvGraphicFramePr/>
             <a:graphic xmlns:a="http://schemas.openxmlformats.org/drawingml/2006/main">
               <a:graphicData uri="http://schemas.openxmlformats.org/drawingml/2006/picture">
@@ -1508,7 +2185,7 @@
                     <pic:cNvPicPr preferRelativeResize="0"/>
                   </pic:nvPicPr>
                   <pic:blipFill>
-                    <a:blip r:embed="rId7"/>
+                    <a:blip r:embed="rId11"/>
                     <a:srcRect t="11164" b="15188"/>
                     <a:stretch>
                       <a:fillRect/>
@@ -1555,7 +2232,32 @@
           <w:sz w:val="20"/>
           <w:szCs w:val="20"/>
         </w:rPr>
-        <w:t>Figura 1. Prototipo del Caso de Uso: Editar Perfil</w:t>
+        <w:t xml:space="preserve">Figura 1. </w:t>
+      </w:r>
+      <w:r>
+        <w:rPr>
+          <w:b/>
+          <w:sz w:val="20"/>
+          <w:szCs w:val="20"/>
+        </w:rPr>
+        <w:t>Diagrama</w:t>
+      </w:r>
+      <w:r>
+        <w:rPr>
+          <w:b/>
+          <w:color w:val="000000"/>
+          <w:sz w:val="20"/>
+          <w:szCs w:val="20"/>
+        </w:rPr>
+        <w:t xml:space="preserve"> de Caso de Uso: </w:t>
+      </w:r>
+      <w:r>
+        <w:rPr>
+          <w:b/>
+          <w:sz w:val="20"/>
+          <w:szCs w:val="20"/>
+        </w:rPr>
+        <w:t>Editar Perfil</w:t>
       </w:r>
     </w:p>
     <w:p>
@@ -1564,11 +2266,11 @@
         <w:spacing w:after="360"/>
         <w:jc w:val="left"/>
       </w:pPr>
-      <w:bookmarkStart w:id="5" w:name="_heading=h.8lav0nj8hps7" w:colFirst="0" w:colLast="0"/>
-      <w:bookmarkEnd w:id="5"/>
+      <w:bookmarkStart w:id="14" w:name="_heading=h.8lav0nj8hps7" w:colFirst="0" w:colLast="0"/>
+      <w:bookmarkEnd w:id="14"/>
       <w:r>
         <w:lastRenderedPageBreak/>
-        <w:t>1.2 Descripción</w:t>
+        <w:t>2.2 Descripción</w:t>
       </w:r>
     </w:p>
     <w:p>
@@ -1616,10 +2318,10 @@
         <w:spacing w:after="360"/>
         <w:jc w:val="left"/>
       </w:pPr>
-      <w:bookmarkStart w:id="6" w:name="_heading=h.c1mps2x3r8i7" w:colFirst="0" w:colLast="0"/>
-      <w:bookmarkEnd w:id="6"/>
-      <w:r>
-        <w:t>1.3 Actores</w:t>
+      <w:bookmarkStart w:id="15" w:name="_heading=h.c1mps2x3r8i7" w:colFirst="0" w:colLast="0"/>
+      <w:bookmarkEnd w:id="15"/>
+      <w:r>
+        <w:t>2.3 Actores</w:t>
       </w:r>
     </w:p>
     <w:p>
@@ -1634,8 +2336,6 @@
       </w:r>
       <w:r>
         <w:tab/>
-      </w:r>
-      <w:r>
         <w:t xml:space="preserve">Usuario: Con este nombre se ha generalizado a cualquier usuario que utilice el sistema de venta y adquisición de servicios </w:t>
       </w:r>
     </w:p>
@@ -1660,10 +2360,10 @@
         <w:spacing w:after="360"/>
         <w:jc w:val="left"/>
       </w:pPr>
-      <w:bookmarkStart w:id="7" w:name="_heading=h.7t1gxiza9xt1" w:colFirst="0" w:colLast="0"/>
-      <w:bookmarkEnd w:id="7"/>
-      <w:r>
-        <w:t xml:space="preserve">1.4 </w:t>
+      <w:bookmarkStart w:id="16" w:name="_heading=h.7t1gxiza9xt1" w:colFirst="0" w:colLast="0"/>
+      <w:bookmarkEnd w:id="16"/>
+      <w:r>
+        <w:t xml:space="preserve">2.4 </w:t>
       </w:r>
       <w:proofErr w:type="gramStart"/>
       <w:r>
@@ -1698,10 +2398,7 @@
       </w:r>
       <w:r>
         <w:tab/>
-        <w:t>Haber in</w:t>
-      </w:r>
-      <w:r>
-        <w:t>iciado sesión el usuario.</w:t>
+        <w:t>Haber iniciado sesión el usuario.</w:t>
       </w:r>
     </w:p>
     <w:p>
@@ -1725,10 +2422,10 @@
         <w:spacing w:after="360"/>
         <w:jc w:val="left"/>
       </w:pPr>
-      <w:bookmarkStart w:id="8" w:name="_heading=h.a9w1yyrc2fbv" w:colFirst="0" w:colLast="0"/>
-      <w:bookmarkEnd w:id="8"/>
-      <w:r>
-        <w:t>1.5 Post condiciones</w:t>
+      <w:bookmarkStart w:id="17" w:name="_heading=h.a9w1yyrc2fbv" w:colFirst="0" w:colLast="0"/>
+      <w:bookmarkEnd w:id="17"/>
+      <w:r>
+        <w:t>2.5 Post condiciones</w:t>
       </w:r>
     </w:p>
     <w:p>
@@ -1748,10 +2445,10 @@
         <w:spacing w:after="360"/>
         <w:jc w:val="left"/>
       </w:pPr>
-      <w:bookmarkStart w:id="9" w:name="_heading=h.7wpl8gymy0do" w:colFirst="0" w:colLast="0"/>
-      <w:bookmarkEnd w:id="9"/>
-      <w:r>
-        <w:t>1.6 Flujo Básico</w:t>
+      <w:bookmarkStart w:id="18" w:name="_heading=h.7wpl8gymy0do" w:colFirst="0" w:colLast="0"/>
+      <w:bookmarkEnd w:id="18"/>
+      <w:r>
+        <w:t>2.6 Flujo Básico</w:t>
       </w:r>
     </w:p>
     <w:p>
@@ -1786,10 +2483,7 @@
       </w:r>
       <w:r>
         <w:tab/>
-        <w:t>El sistema muestra 2 opciones: “Ing</w:t>
-      </w:r>
-      <w:r>
-        <w:t>resar o Registrar”</w:t>
+        <w:t>El sistema muestra 2 opciones: “Ingresar o Registrar”</w:t>
       </w:r>
     </w:p>
     <w:p>
@@ -1825,17 +2519,30 @@
     <w:p>
       <w:pPr>
         <w:keepNext/>
-        <w:spacing w:before="360" w:after="360"/>
-        <w:ind w:left="709"/>
+        <w:numPr>
+          <w:ilvl w:val="0"/>
+          <w:numId w:val="3"/>
+        </w:numPr>
+        <w:spacing w:before="360" w:after="0"/>
         <w:jc w:val="left"/>
       </w:pPr>
       <w:r>
         <w:lastRenderedPageBreak/>
-        <w:t>5.</w:t>
-      </w:r>
-      <w:r>
-        <w:tab/>
         <w:t>Mi Perfil</w:t>
+      </w:r>
+    </w:p>
+    <w:p>
+      <w:pPr>
+        <w:keepNext/>
+        <w:numPr>
+          <w:ilvl w:val="0"/>
+          <w:numId w:val="3"/>
+        </w:numPr>
+        <w:spacing w:before="0" w:after="360"/>
+        <w:jc w:val="left"/>
+      </w:pPr>
+      <w:r>
+        <w:t>Buscar</w:t>
       </w:r>
     </w:p>
     <w:p>
@@ -1880,10 +2587,7 @@
       </w:r>
       <w:r>
         <w:tab/>
-        <w:t xml:space="preserve">Finalmente selecciona </w:t>
-      </w:r>
-      <w:r>
-        <w:t>“Editar”</w:t>
+        <w:t>Finalmente selecciona “Editar”</w:t>
       </w:r>
     </w:p>
     <w:p>
@@ -1892,111 +2596,39 @@
         <w:spacing w:after="360"/>
         <w:jc w:val="left"/>
       </w:pPr>
-      <w:bookmarkStart w:id="10" w:name="_heading=h.95spb75c8uwu" w:colFirst="0" w:colLast="0"/>
-      <w:bookmarkEnd w:id="10"/>
-      <w:r>
-        <w:t>1.7 Excepciones</w:t>
-      </w:r>
-    </w:p>
-    <w:p>
-      <w:pPr>
-        <w:keepNext/>
-        <w:spacing w:before="360" w:after="360"/>
-        <w:jc w:val="left"/>
-        <w:rPr>
-          <w:b/>
-        </w:rPr>
-      </w:pPr>
-      <w:r>
-        <w:rPr>
-          <w:b/>
-        </w:rPr>
-        <w:t>[EX1]: Validar información de la base de datos</w:t>
-      </w:r>
-    </w:p>
-    <w:p>
-      <w:pPr>
-        <w:keepNext/>
-        <w:spacing w:before="360" w:after="360"/>
-        <w:ind w:left="360"/>
-        <w:jc w:val="left"/>
-      </w:pPr>
-      <w:r>
-        <w:t>●</w:t>
-      </w:r>
-      <w:r>
-        <w:tab/>
-        <w:t xml:space="preserve">El Sistema busca la información de un usuario que ingresó sus datos para iniciar sesión en </w:t>
-      </w:r>
-      <w:proofErr w:type="spellStart"/>
-      <w:r>
-        <w:t>ServiceHomeStore</w:t>
-      </w:r>
-      <w:proofErr w:type="spellEnd"/>
-      <w:r>
-        <w:t xml:space="preserve">, si el sistema no encuentra esos datos, se le mostrará el mensaje:” Estas </w:t>
-      </w:r>
-      <w:r>
-        <w:t>credenciales no coinciden con nuestros registros”.</w:t>
-      </w:r>
-    </w:p>
-    <w:p>
-      <w:pPr>
-        <w:keepNext/>
-        <w:spacing w:before="360" w:after="360"/>
-        <w:ind w:left="360"/>
-        <w:jc w:val="left"/>
-      </w:pPr>
-      <w:r>
-        <w:t>●</w:t>
-      </w:r>
-      <w:r>
-        <w:tab/>
-        <w:t>El Sistema buscará la información de un servicio solicitado por un usuario, si no encuentra los datos, el sistema le mostrará un mensaje de alerta con lo siguiente: “No se encuentra el servicio solicitad</w:t>
-      </w:r>
-      <w:r>
-        <w:t>o”.</w:t>
-      </w:r>
-    </w:p>
-    <w:p>
-      <w:pPr>
-        <w:pStyle w:val="Ttulo2"/>
-        <w:spacing w:after="360"/>
-        <w:jc w:val="left"/>
-      </w:pPr>
-      <w:bookmarkStart w:id="11" w:name="_heading=h.qhhl0s3qtph9" w:colFirst="0" w:colLast="0"/>
-      <w:bookmarkEnd w:id="11"/>
-      <w:r>
-        <w:t>1.8 Prototipos Visuales</w:t>
+      <w:bookmarkStart w:id="19" w:name="_heading=h.h4iof7yu5vm9" w:colFirst="0" w:colLast="0"/>
+      <w:bookmarkEnd w:id="19"/>
+      <w:r>
+        <w:t>2.7 Diagrama de Actividades</w:t>
       </w:r>
       <w:r>
         <w:rPr>
           <w:noProof/>
         </w:rPr>
         <w:drawing>
-          <wp:anchor distT="0" distB="0" distL="114300" distR="114300" simplePos="0" relativeHeight="251658240" behindDoc="0" locked="0" layoutInCell="1" hidden="0" allowOverlap="1" wp14:anchorId="394A0FF9" wp14:editId="69538BC3">
+          <wp:anchor distT="114300" distB="114300" distL="114300" distR="114300" simplePos="0" relativeHeight="251659264" behindDoc="0" locked="0" layoutInCell="1" hidden="0" allowOverlap="1" wp14:anchorId="393FCBB3" wp14:editId="5F766053">
             <wp:simplePos x="0" y="0"/>
             <wp:positionH relativeFrom="column">
-              <wp:posOffset>237490</wp:posOffset>
+              <wp:posOffset>238125</wp:posOffset>
             </wp:positionH>
             <wp:positionV relativeFrom="paragraph">
-              <wp:posOffset>435610</wp:posOffset>
+              <wp:posOffset>542925</wp:posOffset>
             </wp:positionV>
-            <wp:extent cx="5162550" cy="2933700"/>
+            <wp:extent cx="5448300" cy="5637220"/>
             <wp:effectExtent l="0" t="0" r="0" b="0"/>
-            <wp:wrapSquare wrapText="bothSides" distT="0" distB="0" distL="114300" distR="114300"/>
-            <wp:docPr id="37" name="image3.png"/>
+            <wp:wrapSquare wrapText="bothSides" distT="114300" distB="114300" distL="114300" distR="114300"/>
+            <wp:docPr id="37" name="image4.png"/>
             <wp:cNvGraphicFramePr/>
             <a:graphic xmlns:a="http://schemas.openxmlformats.org/drawingml/2006/main">
               <a:graphicData uri="http://schemas.openxmlformats.org/drawingml/2006/picture">
                 <pic:pic xmlns:pic="http://schemas.openxmlformats.org/drawingml/2006/picture">
                   <pic:nvPicPr>
-                    <pic:cNvPr id="0" name="image3.png"/>
+                    <pic:cNvPr id="0" name="image4.png"/>
                     <pic:cNvPicPr preferRelativeResize="0"/>
                   </pic:nvPicPr>
                   <pic:blipFill>
-                    <a:blip r:embed="rId8"/>
-                    <a:srcRect/>
+                    <a:blip r:embed="rId12"/>
+                    <a:srcRect l="5566" t="3871" r="43456" b="5539"/>
                     <a:stretch>
                       <a:fillRect/>
                     </a:stretch>
@@ -2004,7 +2636,7 @@
                   <pic:spPr>
                     <a:xfrm>
                       <a:off x="0" y="0"/>
-                      <a:ext cx="5162550" cy="2933700"/>
+                      <a:ext cx="5448300" cy="5637220"/>
                     </a:xfrm>
                     <a:prstGeom prst="rect">
                       <a:avLst/>
@@ -2020,6 +2652,147 @@
     </w:p>
     <w:p>
       <w:pPr>
+        <w:ind w:left="360"/>
+        <w:jc w:val="center"/>
+      </w:pPr>
+      <w:r>
+        <w:rPr>
+          <w:b/>
+          <w:sz w:val="20"/>
+          <w:szCs w:val="20"/>
+        </w:rPr>
+        <w:t>Figura 2. Diagrama de Actividades: Editar Perfil</w:t>
+      </w:r>
+    </w:p>
+    <w:p>
+      <w:pPr>
+        <w:pStyle w:val="Ttulo2"/>
+        <w:spacing w:after="360"/>
+        <w:jc w:val="left"/>
+      </w:pPr>
+      <w:bookmarkStart w:id="20" w:name="_heading=h.92urjnkgvq8c" w:colFirst="0" w:colLast="0"/>
+      <w:bookmarkEnd w:id="20"/>
+      <w:r>
+        <w:lastRenderedPageBreak/>
+        <w:t>2.8 Excepciones</w:t>
+      </w:r>
+    </w:p>
+    <w:p>
+      <w:pPr>
+        <w:keepNext/>
+        <w:spacing w:before="360" w:after="360"/>
+        <w:jc w:val="left"/>
+        <w:rPr>
+          <w:b/>
+        </w:rPr>
+      </w:pPr>
+      <w:r>
+        <w:rPr>
+          <w:b/>
+        </w:rPr>
+        <w:t>[EX1]: Validar información de la base de datos</w:t>
+      </w:r>
+    </w:p>
+    <w:p>
+      <w:pPr>
+        <w:keepNext/>
+        <w:spacing w:before="360" w:after="360"/>
+        <w:ind w:left="360"/>
+        <w:jc w:val="left"/>
+      </w:pPr>
+      <w:r>
+        <w:t>●</w:t>
+      </w:r>
+      <w:r>
+        <w:tab/>
+        <w:t xml:space="preserve">El Sistema busca la información de un usuario que ingresó sus datos para iniciar sesión en </w:t>
+      </w:r>
+      <w:proofErr w:type="spellStart"/>
+      <w:r>
+        <w:t>ServiceHomeStore</w:t>
+      </w:r>
+      <w:proofErr w:type="spellEnd"/>
+      <w:r>
+        <w:t>, si el sistema no encuentra esos datos, se le mostrará el mensaje:” Estas credenciales no coinciden con nuestros registros”.</w:t>
+      </w:r>
+    </w:p>
+    <w:p>
+      <w:pPr>
+        <w:keepNext/>
+        <w:spacing w:before="360" w:after="360"/>
+        <w:ind w:left="360"/>
+        <w:jc w:val="left"/>
+      </w:pPr>
+      <w:r>
+        <w:t>●</w:t>
+      </w:r>
+      <w:r>
+        <w:tab/>
+        <w:t>El Sistema buscará la información de un servicio solicitado por un usuario, si no encuentra los datos, el sistema le mostrará un mensaje de alerta con lo siguiente: “No se encuentra el servicio solicitado”.</w:t>
+      </w:r>
+    </w:p>
+    <w:p>
+      <w:pPr>
+        <w:pStyle w:val="Ttulo2"/>
+        <w:spacing w:after="360"/>
+        <w:jc w:val="left"/>
+      </w:pPr>
+      <w:bookmarkStart w:id="21" w:name="_heading=h.qhhl0s3qtph9" w:colFirst="0" w:colLast="0"/>
+      <w:bookmarkEnd w:id="21"/>
+      <w:r>
+        <w:t>2.9 Prototipos Visuales</w:t>
+      </w:r>
+      <w:r>
+        <w:rPr>
+          <w:noProof/>
+        </w:rPr>
+        <w:drawing>
+          <wp:anchor distT="0" distB="0" distL="114300" distR="114300" simplePos="0" relativeHeight="251660288" behindDoc="0" locked="0" layoutInCell="1" hidden="0" allowOverlap="1" wp14:anchorId="5B5A493C" wp14:editId="31B87105">
+            <wp:simplePos x="0" y="0"/>
+            <wp:positionH relativeFrom="column">
+              <wp:posOffset>238125</wp:posOffset>
+            </wp:positionH>
+            <wp:positionV relativeFrom="paragraph">
+              <wp:posOffset>438150</wp:posOffset>
+            </wp:positionV>
+            <wp:extent cx="5400675" cy="4109592"/>
+            <wp:effectExtent l="0" t="0" r="0" b="0"/>
+            <wp:wrapSquare wrapText="bothSides" distT="0" distB="0" distL="114300" distR="114300"/>
+            <wp:docPr id="1" name="image1.png"/>
+            <wp:cNvGraphicFramePr/>
+            <a:graphic xmlns:a="http://schemas.openxmlformats.org/drawingml/2006/main">
+              <a:graphicData uri="http://schemas.openxmlformats.org/drawingml/2006/picture">
+                <pic:pic xmlns:pic="http://schemas.openxmlformats.org/drawingml/2006/picture">
+                  <pic:nvPicPr>
+                    <pic:cNvPr id="0" name="image1.png"/>
+                    <pic:cNvPicPr preferRelativeResize="0"/>
+                  </pic:nvPicPr>
+                  <pic:blipFill>
+                    <a:blip r:embed="rId13"/>
+                    <a:srcRect/>
+                    <a:stretch>
+                      <a:fillRect/>
+                    </a:stretch>
+                  </pic:blipFill>
+                  <pic:spPr>
+                    <a:xfrm>
+                      <a:off x="0" y="0"/>
+                      <a:ext cx="5400675" cy="4109592"/>
+                    </a:xfrm>
+                    <a:prstGeom prst="rect">
+                      <a:avLst/>
+                    </a:prstGeom>
+                    <a:ln/>
+                  </pic:spPr>
+                </pic:pic>
+              </a:graphicData>
+            </a:graphic>
+          </wp:anchor>
+        </w:drawing>
+      </w:r>
+    </w:p>
+    <w:p>
+      <w:pPr>
         <w:jc w:val="center"/>
         <w:rPr>
           <w:sz w:val="22"/>
@@ -2032,7 +2805,7 @@
           <w:sz w:val="22"/>
           <w:szCs w:val="22"/>
         </w:rPr>
-        <w:t>Figura 2. Prototipo del interfaz editar perfil</w:t>
+        <w:t>Figura 3. Prototipo del interfaz editar perfil</w:t>
       </w:r>
     </w:p>
     <w:p>
@@ -2041,18 +2814,16 @@
         <w:spacing w:after="360"/>
         <w:jc w:val="left"/>
       </w:pPr>
-      <w:bookmarkStart w:id="12" w:name="_heading=h.6cg5bz2dyl06" w:colFirst="0" w:colLast="0"/>
-      <w:bookmarkEnd w:id="12"/>
+      <w:bookmarkStart w:id="22" w:name="_heading=h.6cg5bz2dyl06" w:colFirst="0" w:colLast="0"/>
+      <w:bookmarkEnd w:id="22"/>
       <w:r>
         <w:lastRenderedPageBreak/>
-        <w:t>1.9 Requerimientos No Funcionales</w:t>
+        <w:t>2.10 Requerimientos No Funcionales</w:t>
       </w:r>
     </w:p>
     <w:tbl>
       <w:tblPr>
-        <w:tblStyle w:val="a0"/>
         <w:tblW w:w="8738" w:type="dxa"/>
-        <w:tblInd w:w="0" w:type="dxa"/>
         <w:tblBorders>
           <w:top w:val="single" w:sz="4" w:space="0" w:color="000000"/>
           <w:left w:val="single" w:sz="4" w:space="0" w:color="000000"/>
@@ -2266,15 +3037,7 @@
                 <w:b/>
                 <w:i/>
               </w:rPr>
-              <w:t>El Sistema debe ser capaz de proteger la información del usuario y de sí misma. La pág</w:t>
-            </w:r>
-            <w:r>
-              <w:rPr>
-                <w:rFonts w:ascii="Cambria" w:eastAsia="Cambria" w:hAnsi="Cambria" w:cs="Cambria"/>
-                <w:b/>
-                <w:i/>
-              </w:rPr>
-              <w:t>ina web dejará de operar si se detecta una amenaza al acceso de la privacidad del usuario.</w:t>
+              <w:t>El Sistema debe ser capaz de proteger la información del usuario y de sí misma. La página web dejará de operar si se detecta una amenaza al acceso de la privacidad del usuario.</w:t>
             </w:r>
           </w:p>
         </w:tc>
@@ -2321,15 +3084,7 @@
                 <w:b/>
                 <w:i/>
               </w:rPr>
-              <w:t xml:space="preserve">Mantenibilidad: El Sistema debe ser capaz de adaptarse a los mantenimientos de los desarrolladores. Deberá contar con toda la documentación necesaria para la </w:t>
-            </w:r>
-            <w:r>
-              <w:rPr>
-                <w:rFonts w:ascii="Cambria" w:eastAsia="Cambria" w:hAnsi="Cambria" w:cs="Cambria"/>
-                <w:b/>
-                <w:i/>
-              </w:rPr>
-              <w:t>atención de este tipo.</w:t>
+              <w:t>Mantenibilidad: El Sistema debe ser capaz de adaptarse a los mantenimientos de los desarrolladores. Deberá contar con toda la documentación necesaria para la atención de este tipo.</w:t>
             </w:r>
           </w:p>
         </w:tc>
@@ -2432,6 +3187,12 @@
       </w:tr>
     </w:tbl>
     <w:p/>
+    <w:p>
+      <w:pPr>
+        <w:spacing w:before="0" w:after="160" w:line="259" w:lineRule="auto"/>
+        <w:jc w:val="left"/>
+      </w:pPr>
+    </w:p>
     <w:sectPr>
       <w:pgSz w:w="11906" w:h="16838"/>
       <w:pgMar w:top="1417" w:right="1701" w:bottom="1417" w:left="1701" w:header="708" w:footer="708" w:gutter="0"/>
@@ -2557,8 +3318,240 @@
       </w:rPr>
     </w:lvl>
   </w:abstractNum>
+  <w:abstractNum w:abstractNumId="1" w15:restartNumberingAfterBreak="0">
+    <w:nsid w:val="3CA25183"/>
+    <w:multiLevelType w:val="multilevel"/>
+    <w:tmpl w:val="A6185C3C"/>
+    <w:lvl w:ilvl="0">
+      <w:start w:val="1"/>
+      <w:numFmt w:val="decimal"/>
+      <w:lvlText w:val="%1."/>
+      <w:lvlJc w:val="left"/>
+      <w:pPr>
+        <w:ind w:left="1440" w:hanging="360"/>
+      </w:pPr>
+      <w:rPr>
+        <w:u w:val="none"/>
+      </w:rPr>
+    </w:lvl>
+    <w:lvl w:ilvl="1">
+      <w:start w:val="1"/>
+      <w:numFmt w:val="lowerLetter"/>
+      <w:lvlText w:val="%2."/>
+      <w:lvlJc w:val="left"/>
+      <w:pPr>
+        <w:ind w:left="2160" w:hanging="360"/>
+      </w:pPr>
+      <w:rPr>
+        <w:u w:val="none"/>
+      </w:rPr>
+    </w:lvl>
+    <w:lvl w:ilvl="2">
+      <w:start w:val="1"/>
+      <w:numFmt w:val="lowerRoman"/>
+      <w:lvlText w:val="%3."/>
+      <w:lvlJc w:val="right"/>
+      <w:pPr>
+        <w:ind w:left="2880" w:hanging="360"/>
+      </w:pPr>
+      <w:rPr>
+        <w:u w:val="none"/>
+      </w:rPr>
+    </w:lvl>
+    <w:lvl w:ilvl="3">
+      <w:start w:val="1"/>
+      <w:numFmt w:val="decimal"/>
+      <w:lvlText w:val="%4."/>
+      <w:lvlJc w:val="left"/>
+      <w:pPr>
+        <w:ind w:left="3600" w:hanging="360"/>
+      </w:pPr>
+      <w:rPr>
+        <w:u w:val="none"/>
+      </w:rPr>
+    </w:lvl>
+    <w:lvl w:ilvl="4">
+      <w:start w:val="1"/>
+      <w:numFmt w:val="lowerLetter"/>
+      <w:lvlText w:val="%5."/>
+      <w:lvlJc w:val="left"/>
+      <w:pPr>
+        <w:ind w:left="4320" w:hanging="360"/>
+      </w:pPr>
+      <w:rPr>
+        <w:u w:val="none"/>
+      </w:rPr>
+    </w:lvl>
+    <w:lvl w:ilvl="5">
+      <w:start w:val="1"/>
+      <w:numFmt w:val="lowerRoman"/>
+      <w:lvlText w:val="%6."/>
+      <w:lvlJc w:val="right"/>
+      <w:pPr>
+        <w:ind w:left="5040" w:hanging="360"/>
+      </w:pPr>
+      <w:rPr>
+        <w:u w:val="none"/>
+      </w:rPr>
+    </w:lvl>
+    <w:lvl w:ilvl="6">
+      <w:start w:val="1"/>
+      <w:numFmt w:val="decimal"/>
+      <w:lvlText w:val="%7."/>
+      <w:lvlJc w:val="left"/>
+      <w:pPr>
+        <w:ind w:left="5760" w:hanging="360"/>
+      </w:pPr>
+      <w:rPr>
+        <w:u w:val="none"/>
+      </w:rPr>
+    </w:lvl>
+    <w:lvl w:ilvl="7">
+      <w:start w:val="1"/>
+      <w:numFmt w:val="lowerLetter"/>
+      <w:lvlText w:val="%8."/>
+      <w:lvlJc w:val="left"/>
+      <w:pPr>
+        <w:ind w:left="6480" w:hanging="360"/>
+      </w:pPr>
+      <w:rPr>
+        <w:u w:val="none"/>
+      </w:rPr>
+    </w:lvl>
+    <w:lvl w:ilvl="8">
+      <w:start w:val="1"/>
+      <w:numFmt w:val="lowerRoman"/>
+      <w:lvlText w:val="%9."/>
+      <w:lvlJc w:val="right"/>
+      <w:pPr>
+        <w:ind w:left="7200" w:hanging="360"/>
+      </w:pPr>
+      <w:rPr>
+        <w:u w:val="none"/>
+      </w:rPr>
+    </w:lvl>
+  </w:abstractNum>
+  <w:abstractNum w:abstractNumId="2" w15:restartNumberingAfterBreak="0">
+    <w:nsid w:val="638C2CA3"/>
+    <w:multiLevelType w:val="multilevel"/>
+    <w:tmpl w:val="2E4467FC"/>
+    <w:lvl w:ilvl="0">
+      <w:start w:val="1"/>
+      <w:numFmt w:val="bullet"/>
+      <w:lvlText w:val="●"/>
+      <w:lvlJc w:val="left"/>
+      <w:pPr>
+        <w:ind w:left="1440" w:hanging="360"/>
+      </w:pPr>
+      <w:rPr>
+        <w:u w:val="none"/>
+      </w:rPr>
+    </w:lvl>
+    <w:lvl w:ilvl="1">
+      <w:start w:val="1"/>
+      <w:numFmt w:val="bullet"/>
+      <w:lvlText w:val="○"/>
+      <w:lvlJc w:val="left"/>
+      <w:pPr>
+        <w:ind w:left="2160" w:hanging="360"/>
+      </w:pPr>
+      <w:rPr>
+        <w:u w:val="none"/>
+      </w:rPr>
+    </w:lvl>
+    <w:lvl w:ilvl="2">
+      <w:start w:val="1"/>
+      <w:numFmt w:val="bullet"/>
+      <w:lvlText w:val="■"/>
+      <w:lvlJc w:val="left"/>
+      <w:pPr>
+        <w:ind w:left="2880" w:hanging="360"/>
+      </w:pPr>
+      <w:rPr>
+        <w:u w:val="none"/>
+      </w:rPr>
+    </w:lvl>
+    <w:lvl w:ilvl="3">
+      <w:start w:val="1"/>
+      <w:numFmt w:val="bullet"/>
+      <w:lvlText w:val="●"/>
+      <w:lvlJc w:val="left"/>
+      <w:pPr>
+        <w:ind w:left="3600" w:hanging="360"/>
+      </w:pPr>
+      <w:rPr>
+        <w:u w:val="none"/>
+      </w:rPr>
+    </w:lvl>
+    <w:lvl w:ilvl="4">
+      <w:start w:val="1"/>
+      <w:numFmt w:val="bullet"/>
+      <w:lvlText w:val="○"/>
+      <w:lvlJc w:val="left"/>
+      <w:pPr>
+        <w:ind w:left="4320" w:hanging="360"/>
+      </w:pPr>
+      <w:rPr>
+        <w:u w:val="none"/>
+      </w:rPr>
+    </w:lvl>
+    <w:lvl w:ilvl="5">
+      <w:start w:val="1"/>
+      <w:numFmt w:val="bullet"/>
+      <w:lvlText w:val="■"/>
+      <w:lvlJc w:val="left"/>
+      <w:pPr>
+        <w:ind w:left="5040" w:hanging="360"/>
+      </w:pPr>
+      <w:rPr>
+        <w:u w:val="none"/>
+      </w:rPr>
+    </w:lvl>
+    <w:lvl w:ilvl="6">
+      <w:start w:val="1"/>
+      <w:numFmt w:val="bullet"/>
+      <w:lvlText w:val="●"/>
+      <w:lvlJc w:val="left"/>
+      <w:pPr>
+        <w:ind w:left="5760" w:hanging="360"/>
+      </w:pPr>
+      <w:rPr>
+        <w:u w:val="none"/>
+      </w:rPr>
+    </w:lvl>
+    <w:lvl w:ilvl="7">
+      <w:start w:val="1"/>
+      <w:numFmt w:val="bullet"/>
+      <w:lvlText w:val="○"/>
+      <w:lvlJc w:val="left"/>
+      <w:pPr>
+        <w:ind w:left="6480" w:hanging="360"/>
+      </w:pPr>
+      <w:rPr>
+        <w:u w:val="none"/>
+      </w:rPr>
+    </w:lvl>
+    <w:lvl w:ilvl="8">
+      <w:start w:val="1"/>
+      <w:numFmt w:val="bullet"/>
+      <w:lvlText w:val="■"/>
+      <w:lvlJc w:val="left"/>
+      <w:pPr>
+        <w:ind w:left="7200" w:hanging="360"/>
+      </w:pPr>
+      <w:rPr>
+        <w:u w:val="none"/>
+      </w:rPr>
+    </w:lvl>
+  </w:abstractNum>
   <w:num w:numId="1">
     <w:abstractNumId w:val="0"/>
+  </w:num>
+  <w:num w:numId="2">
+    <w:abstractNumId w:val="1"/>
+  </w:num>
+  <w:num w:numId="3">
+    <w:abstractNumId w:val="2"/>
   </w:num>
 </w:numbering>
 </file>
@@ -3173,9 +4166,7 @@
       <w:tblStyleRowBandSize w:val="1"/>
       <w:tblStyleColBandSize w:val="1"/>
       <w:tblCellMar>
-        <w:top w:w="0" w:type="dxa"/>
         <w:left w:w="115" w:type="dxa"/>
-        <w:bottom w:w="0" w:type="dxa"/>
         <w:right w:w="115" w:type="dxa"/>
       </w:tblCellMar>
     </w:tblPr>
@@ -3186,9 +4177,7 @@
       <w:tblStyleRowBandSize w:val="1"/>
       <w:tblStyleColBandSize w:val="1"/>
       <w:tblCellMar>
-        <w:top w:w="0" w:type="dxa"/>
         <w:left w:w="115" w:type="dxa"/>
-        <w:bottom w:w="0" w:type="dxa"/>
         <w:right w:w="115" w:type="dxa"/>
       </w:tblCellMar>
     </w:tblPr>

</xml_diff>